<commit_message>
Vizu can now request buzzer sound to robot. Help tab added
</commit_message>
<xml_diff>
--- a/docs/CodingRules_Tips.docx
+++ b/docs/CodingRules_Tips.docx
@@ -454,8 +454,6 @@
           <w:lang w:val="en-US"/>
         </w:rPr>
       </w:pPr>
-      <w:bookmarkStart w:id="0" w:name="_GoBack"/>
-      <w:bookmarkEnd w:id="0"/>
     </w:p>
     <w:p>
       <w:pPr>
@@ -1787,6 +1785,333 @@
       </w:r>
       <w:proofErr w:type="spellEnd"/>
     </w:p>
+    <w:p/>
+    <w:p/>
+    <w:p>
+      <w:pPr>
+        <w:pStyle w:val="Titre1"/>
+      </w:pPr>
+      <w:proofErr w:type="spellStart"/>
+      <w:r>
+        <w:t>Add</w:t>
+      </w:r>
+      <w:proofErr w:type="spellEnd"/>
+      <w:r>
+        <w:t xml:space="preserve"> a network message</w:t>
+      </w:r>
+    </w:p>
+    <w:p>
+      <w:pPr>
+        <w:pStyle w:val="Titre4"/>
+      </w:pPr>
+      <w:r>
+        <w:t>Proto</w:t>
+      </w:r>
+    </w:p>
+    <w:p>
+      <w:pPr>
+        <w:pStyle w:val="Paragraphedeliste"/>
+        <w:numPr>
+          <w:ilvl w:val="0"/>
+          <w:numId w:val="2"/>
+        </w:numPr>
+        <w:rPr>
+          <w:lang w:val="en-US"/>
+        </w:rPr>
+      </w:pPr>
+      <w:proofErr w:type="gramStart"/>
+      <w:r>
+        <w:rPr>
+          <w:lang w:val="en-US"/>
+        </w:rPr>
+        <w:t>describe</w:t>
+      </w:r>
+      <w:proofErr w:type="gramEnd"/>
+      <w:r>
+        <w:rPr>
+          <w:lang w:val="en-US"/>
+        </w:rPr>
+        <w:t xml:space="preserve"> your message in a proto file in </w:t>
+      </w:r>
+      <w:proofErr w:type="spellStart"/>
+      <w:r>
+        <w:rPr>
+          <w:lang w:val="en-US"/>
+        </w:rPr>
+        <w:t>ard</w:t>
+      </w:r>
+      <w:proofErr w:type="spellEnd"/>
+      <w:r>
+        <w:rPr>
+          <w:lang w:val="en-US"/>
+        </w:rPr>
+        <w:t>/com/</w:t>
+      </w:r>
+      <w:proofErr w:type="spellStart"/>
+      <w:r>
+        <w:rPr>
+          <w:lang w:val="en-US"/>
+        </w:rPr>
+        <w:t>msg</w:t>
+      </w:r>
+      <w:proofErr w:type="spellEnd"/>
+      <w:r>
+        <w:rPr>
+          <w:lang w:val="en-US"/>
+        </w:rPr>
+        <w:t xml:space="preserve"> folder</w:t>
+      </w:r>
+      <w:r>
+        <w:rPr>
+          <w:lang w:val="en-US"/>
+        </w:rPr>
+        <w:t>.</w:t>
+      </w:r>
+      <w:bookmarkStart w:id="0" w:name="_GoBack"/>
+      <w:bookmarkEnd w:id="0"/>
+    </w:p>
+    <w:p>
+      <w:pPr>
+        <w:pStyle w:val="Paragraphedeliste"/>
+        <w:numPr>
+          <w:ilvl w:val="0"/>
+          <w:numId w:val="2"/>
+        </w:numPr>
+        <w:rPr>
+          <w:lang w:val="en-US"/>
+        </w:rPr>
+      </w:pPr>
+      <w:r>
+        <w:rPr>
+          <w:lang w:val="en-US"/>
+        </w:rPr>
+        <w:t xml:space="preserve">generate serialization code : </w:t>
+      </w:r>
+      <w:proofErr w:type="spellStart"/>
+      <w:r>
+        <w:rPr>
+          <w:lang w:val="en-US"/>
+        </w:rPr>
+        <w:t>goto</w:t>
+      </w:r>
+      <w:proofErr w:type="spellEnd"/>
+      <w:r>
+        <w:rPr>
+          <w:lang w:val="en-US"/>
+        </w:rPr>
+        <w:t xml:space="preserve"> </w:t>
+      </w:r>
+      <w:proofErr w:type="spellStart"/>
+      <w:r>
+        <w:rPr>
+          <w:lang w:val="en-US"/>
+        </w:rPr>
+        <w:t>ard</w:t>
+      </w:r>
+      <w:proofErr w:type="spellEnd"/>
+      <w:r>
+        <w:rPr>
+          <w:lang w:val="en-US"/>
+        </w:rPr>
+        <w:t>/com folder and execute generateCom.bat</w:t>
+      </w:r>
+    </w:p>
+    <w:p>
+      <w:pPr>
+        <w:pStyle w:val="Paragraphedeliste"/>
+        <w:numPr>
+          <w:ilvl w:val="0"/>
+          <w:numId w:val="2"/>
+        </w:numPr>
+        <w:rPr>
+          <w:lang w:val="en-US"/>
+        </w:rPr>
+      </w:pPr>
+      <w:r>
+        <w:rPr>
+          <w:lang w:val="en-US"/>
+        </w:rPr>
+        <w:t xml:space="preserve">the generated code is in the </w:t>
+      </w:r>
+      <w:proofErr w:type="spellStart"/>
+      <w:r>
+        <w:rPr>
+          <w:lang w:val="en-US"/>
+        </w:rPr>
+        <w:t>ard</w:t>
+      </w:r>
+      <w:proofErr w:type="spellEnd"/>
+      <w:r>
+        <w:rPr>
+          <w:lang w:val="en-US"/>
+        </w:rPr>
+        <w:t>/com/generated  folder</w:t>
+      </w:r>
+    </w:p>
+    <w:p>
+      <w:pPr>
+        <w:pStyle w:val="Titre4"/>
+        <w:rPr>
+          <w:lang w:val="en-US"/>
+        </w:rPr>
+      </w:pPr>
+      <w:proofErr w:type="spellStart"/>
+      <w:r>
+        <w:rPr>
+          <w:lang w:val="en-US"/>
+        </w:rPr>
+        <w:t>Vizu</w:t>
+      </w:r>
+      <w:proofErr w:type="spellEnd"/>
+    </w:p>
+    <w:p>
+      <w:pPr>
+        <w:pStyle w:val="Paragraphedeliste"/>
+        <w:numPr>
+          <w:ilvl w:val="0"/>
+          <w:numId w:val="3"/>
+        </w:numPr>
+        <w:rPr>
+          <w:lang w:val="en-US"/>
+        </w:rPr>
+      </w:pPr>
+      <w:r>
+        <w:rPr>
+          <w:lang w:val="en-US"/>
+        </w:rPr>
+        <w:t>add an API to send/receive message in the ard/vizu/com/RemoteControl.py file</w:t>
+      </w:r>
+    </w:p>
+    <w:p>
+      <w:pPr>
+        <w:pStyle w:val="Paragraphedeliste"/>
+        <w:numPr>
+          <w:ilvl w:val="0"/>
+          <w:numId w:val="3"/>
+        </w:numPr>
+        <w:rPr>
+          <w:lang w:val="en-US"/>
+        </w:rPr>
+      </w:pPr>
+      <w:proofErr w:type="gramStart"/>
+      <w:r>
+        <w:rPr>
+          <w:lang w:val="en-US"/>
+        </w:rPr>
+        <w:t>add</w:t>
+      </w:r>
+      <w:proofErr w:type="gramEnd"/>
+      <w:r>
+        <w:rPr>
+          <w:lang w:val="en-US"/>
+        </w:rPr>
+        <w:t xml:space="preserve"> a widget to generate a trigger to send the message or a widget to display the message data. Ex : in ard/vizu/gui/TabRobot.py</w:t>
+      </w:r>
+    </w:p>
+    <w:p>
+      <w:pPr>
+        <w:pStyle w:val="Paragraphedeliste"/>
+        <w:numPr>
+          <w:ilvl w:val="0"/>
+          <w:numId w:val="3"/>
+        </w:numPr>
+        <w:rPr>
+          <w:lang w:val="en-US"/>
+        </w:rPr>
+      </w:pPr>
+      <w:r>
+        <w:rPr>
+          <w:lang w:val="en-US"/>
+        </w:rPr>
+        <w:t xml:space="preserve">connect your trigger/display to the message </w:t>
+      </w:r>
+      <w:proofErr w:type="spellStart"/>
+      <w:r>
+        <w:rPr>
+          <w:lang w:val="en-US"/>
+        </w:rPr>
+        <w:t>api</w:t>
+      </w:r>
+      <w:proofErr w:type="spellEnd"/>
+      <w:r>
+        <w:rPr>
+          <w:lang w:val="en-US"/>
+        </w:rPr>
+        <w:t xml:space="preserve"> in ard/vizu/vizu.py</w:t>
+      </w:r>
+    </w:p>
+    <w:p>
+      <w:pPr>
+        <w:pStyle w:val="Titre4"/>
+        <w:rPr>
+          <w:lang w:val="en-US"/>
+        </w:rPr>
+      </w:pPr>
+      <w:r>
+        <w:rPr>
+          <w:lang w:val="en-US"/>
+        </w:rPr>
+        <w:t>Robot</w:t>
+      </w:r>
+    </w:p>
+    <w:p>
+      <w:pPr>
+        <w:pStyle w:val="Paragraphedeliste"/>
+        <w:numPr>
+          <w:ilvl w:val="0"/>
+          <w:numId w:val="4"/>
+        </w:numPr>
+        <w:rPr>
+          <w:lang w:val="en-US"/>
+        </w:rPr>
+      </w:pPr>
+      <w:r>
+        <w:rPr>
+          <w:lang w:val="en-US"/>
+        </w:rPr>
+        <w:t xml:space="preserve">add your message in </w:t>
+      </w:r>
+      <w:r>
+        <w:rPr>
+          <w:lang w:val="en-US"/>
+        </w:rPr>
+        <w:t>robot/Common/2_AL/</w:t>
+      </w:r>
+      <w:proofErr w:type="spellStart"/>
+      <w:r>
+        <w:rPr>
+          <w:lang w:val="en-US"/>
+        </w:rPr>
+        <w:t>RemoteControl</w:t>
+      </w:r>
+      <w:proofErr w:type="spellEnd"/>
+      <w:r>
+        <w:rPr>
+          <w:lang w:val="en-US"/>
+        </w:rPr>
+        <w:t>.</w:t>
+      </w:r>
+      <w:r>
+        <w:rPr>
+          <w:lang w:val="en-US"/>
+        </w:rPr>
+        <w:t>[</w:t>
+      </w:r>
+      <w:proofErr w:type="spellStart"/>
+      <w:r>
+        <w:rPr>
+          <w:lang w:val="en-US"/>
+        </w:rPr>
+        <w:t>cpp|hpp</w:t>
+      </w:r>
+      <w:proofErr w:type="spellEnd"/>
+      <w:r>
+        <w:rPr>
+          <w:lang w:val="en-US"/>
+        </w:rPr>
+        <w:t>]</w:t>
+      </w:r>
+    </w:p>
     <w:sectPr>
       <w:pgSz w:w="11906" w:h="16838"/>
       <w:pgMar w:top="1417" w:right="1417" w:bottom="1417" w:left="1417" w:header="708" w:footer="708" w:gutter="0"/>
@@ -1800,6 +2125,92 @@
 <file path=word/numbering.xml><?xml version="1.0" encoding="utf-8"?>
 <w:numbering xmlns:wpc="http://schemas.microsoft.com/office/word/2010/wordprocessingCanvas" xmlns:mc="http://schemas.openxmlformats.org/markup-compatibility/2006" xmlns:o="urn:schemas-microsoft-com:office:office" xmlns:r="http://schemas.openxmlformats.org/officeDocument/2006/relationships" xmlns:m="http://schemas.openxmlformats.org/officeDocument/2006/math" xmlns:v="urn:schemas-microsoft-com:vml" xmlns:wp14="http://schemas.microsoft.com/office/word/2010/wordprocessingDrawing" xmlns:wp="http://schemas.openxmlformats.org/drawingml/2006/wordprocessingDrawing" xmlns:w10="urn:schemas-microsoft-com:office:word" xmlns:w="http://schemas.openxmlformats.org/wordprocessingml/2006/main" xmlns:w14="http://schemas.microsoft.com/office/word/2010/wordml" xmlns:w15="http://schemas.microsoft.com/office/word/2012/wordml" xmlns:wpg="http://schemas.microsoft.com/office/word/2010/wordprocessingGroup" xmlns:wpi="http://schemas.microsoft.com/office/word/2010/wordprocessingInk" xmlns:wne="http://schemas.microsoft.com/office/word/2006/wordml" xmlns:wps="http://schemas.microsoft.com/office/word/2010/wordprocessingShape" mc:Ignorable="w14 w15 wp14">
   <w:abstractNum w:abstractNumId="0" w15:restartNumberingAfterBreak="0">
+    <w:nsid w:val="08DF069B"/>
+    <w:multiLevelType w:val="hybridMultilevel"/>
+    <w:tmpl w:val="32589FA2"/>
+    <w:lvl w:ilvl="0" w:tplc="040C000F">
+      <w:start w:val="1"/>
+      <w:numFmt w:val="decimal"/>
+      <w:lvlText w:val="%1."/>
+      <w:lvlJc w:val="left"/>
+      <w:pPr>
+        <w:ind w:left="720" w:hanging="360"/>
+      </w:pPr>
+    </w:lvl>
+    <w:lvl w:ilvl="1" w:tplc="040C0019" w:tentative="1">
+      <w:start w:val="1"/>
+      <w:numFmt w:val="lowerLetter"/>
+      <w:lvlText w:val="%2."/>
+      <w:lvlJc w:val="left"/>
+      <w:pPr>
+        <w:ind w:left="1440" w:hanging="360"/>
+      </w:pPr>
+    </w:lvl>
+    <w:lvl w:ilvl="2" w:tplc="040C001B" w:tentative="1">
+      <w:start w:val="1"/>
+      <w:numFmt w:val="lowerRoman"/>
+      <w:lvlText w:val="%3."/>
+      <w:lvlJc w:val="right"/>
+      <w:pPr>
+        <w:ind w:left="2160" w:hanging="180"/>
+      </w:pPr>
+    </w:lvl>
+    <w:lvl w:ilvl="3" w:tplc="040C000F" w:tentative="1">
+      <w:start w:val="1"/>
+      <w:numFmt w:val="decimal"/>
+      <w:lvlText w:val="%4."/>
+      <w:lvlJc w:val="left"/>
+      <w:pPr>
+        <w:ind w:left="2880" w:hanging="360"/>
+      </w:pPr>
+    </w:lvl>
+    <w:lvl w:ilvl="4" w:tplc="040C0019" w:tentative="1">
+      <w:start w:val="1"/>
+      <w:numFmt w:val="lowerLetter"/>
+      <w:lvlText w:val="%5."/>
+      <w:lvlJc w:val="left"/>
+      <w:pPr>
+        <w:ind w:left="3600" w:hanging="360"/>
+      </w:pPr>
+    </w:lvl>
+    <w:lvl w:ilvl="5" w:tplc="040C001B" w:tentative="1">
+      <w:start w:val="1"/>
+      <w:numFmt w:val="lowerRoman"/>
+      <w:lvlText w:val="%6."/>
+      <w:lvlJc w:val="right"/>
+      <w:pPr>
+        <w:ind w:left="4320" w:hanging="180"/>
+      </w:pPr>
+    </w:lvl>
+    <w:lvl w:ilvl="6" w:tplc="040C000F" w:tentative="1">
+      <w:start w:val="1"/>
+      <w:numFmt w:val="decimal"/>
+      <w:lvlText w:val="%7."/>
+      <w:lvlJc w:val="left"/>
+      <w:pPr>
+        <w:ind w:left="5040" w:hanging="360"/>
+      </w:pPr>
+    </w:lvl>
+    <w:lvl w:ilvl="7" w:tplc="040C0019" w:tentative="1">
+      <w:start w:val="1"/>
+      <w:numFmt w:val="lowerLetter"/>
+      <w:lvlText w:val="%8."/>
+      <w:lvlJc w:val="left"/>
+      <w:pPr>
+        <w:ind w:left="5760" w:hanging="360"/>
+      </w:pPr>
+    </w:lvl>
+    <w:lvl w:ilvl="8" w:tplc="040C001B" w:tentative="1">
+      <w:start w:val="1"/>
+      <w:numFmt w:val="lowerRoman"/>
+      <w:lvlText w:val="%9."/>
+      <w:lvlJc w:val="right"/>
+      <w:pPr>
+        <w:ind w:left="6480" w:hanging="180"/>
+      </w:pPr>
+    </w:lvl>
+  </w:abstractNum>
+  <w:abstractNum w:abstractNumId="1" w15:restartNumberingAfterBreak="0">
     <w:nsid w:val="36477E0B"/>
     <w:multiLevelType w:val="hybridMultilevel"/>
     <w:tmpl w:val="24985FB4"/>
@@ -1911,8 +2322,189 @@
       </w:rPr>
     </w:lvl>
   </w:abstractNum>
+  <w:abstractNum w:abstractNumId="2" w15:restartNumberingAfterBreak="0">
+    <w:nsid w:val="66B3235C"/>
+    <w:multiLevelType w:val="hybridMultilevel"/>
+    <w:tmpl w:val="79C87A18"/>
+    <w:lvl w:ilvl="0" w:tplc="040C000F">
+      <w:start w:val="1"/>
+      <w:numFmt w:val="decimal"/>
+      <w:lvlText w:val="%1."/>
+      <w:lvlJc w:val="left"/>
+      <w:pPr>
+        <w:ind w:left="720" w:hanging="360"/>
+      </w:pPr>
+    </w:lvl>
+    <w:lvl w:ilvl="1" w:tplc="040C0019" w:tentative="1">
+      <w:start w:val="1"/>
+      <w:numFmt w:val="lowerLetter"/>
+      <w:lvlText w:val="%2."/>
+      <w:lvlJc w:val="left"/>
+      <w:pPr>
+        <w:ind w:left="1440" w:hanging="360"/>
+      </w:pPr>
+    </w:lvl>
+    <w:lvl w:ilvl="2" w:tplc="040C001B" w:tentative="1">
+      <w:start w:val="1"/>
+      <w:numFmt w:val="lowerRoman"/>
+      <w:lvlText w:val="%3."/>
+      <w:lvlJc w:val="right"/>
+      <w:pPr>
+        <w:ind w:left="2160" w:hanging="180"/>
+      </w:pPr>
+    </w:lvl>
+    <w:lvl w:ilvl="3" w:tplc="040C000F" w:tentative="1">
+      <w:start w:val="1"/>
+      <w:numFmt w:val="decimal"/>
+      <w:lvlText w:val="%4."/>
+      <w:lvlJc w:val="left"/>
+      <w:pPr>
+        <w:ind w:left="2880" w:hanging="360"/>
+      </w:pPr>
+    </w:lvl>
+    <w:lvl w:ilvl="4" w:tplc="040C0019" w:tentative="1">
+      <w:start w:val="1"/>
+      <w:numFmt w:val="lowerLetter"/>
+      <w:lvlText w:val="%5."/>
+      <w:lvlJc w:val="left"/>
+      <w:pPr>
+        <w:ind w:left="3600" w:hanging="360"/>
+      </w:pPr>
+    </w:lvl>
+    <w:lvl w:ilvl="5" w:tplc="040C001B" w:tentative="1">
+      <w:start w:val="1"/>
+      <w:numFmt w:val="lowerRoman"/>
+      <w:lvlText w:val="%6."/>
+      <w:lvlJc w:val="right"/>
+      <w:pPr>
+        <w:ind w:left="4320" w:hanging="180"/>
+      </w:pPr>
+    </w:lvl>
+    <w:lvl w:ilvl="6" w:tplc="040C000F" w:tentative="1">
+      <w:start w:val="1"/>
+      <w:numFmt w:val="decimal"/>
+      <w:lvlText w:val="%7."/>
+      <w:lvlJc w:val="left"/>
+      <w:pPr>
+        <w:ind w:left="5040" w:hanging="360"/>
+      </w:pPr>
+    </w:lvl>
+    <w:lvl w:ilvl="7" w:tplc="040C0019" w:tentative="1">
+      <w:start w:val="1"/>
+      <w:numFmt w:val="lowerLetter"/>
+      <w:lvlText w:val="%8."/>
+      <w:lvlJc w:val="left"/>
+      <w:pPr>
+        <w:ind w:left="5760" w:hanging="360"/>
+      </w:pPr>
+    </w:lvl>
+    <w:lvl w:ilvl="8" w:tplc="040C001B" w:tentative="1">
+      <w:start w:val="1"/>
+      <w:numFmt w:val="lowerRoman"/>
+      <w:lvlText w:val="%9."/>
+      <w:lvlJc w:val="right"/>
+      <w:pPr>
+        <w:ind w:left="6480" w:hanging="180"/>
+      </w:pPr>
+    </w:lvl>
+  </w:abstractNum>
+  <w:abstractNum w:abstractNumId="3" w15:restartNumberingAfterBreak="0">
+    <w:nsid w:val="68BE7BC6"/>
+    <w:multiLevelType w:val="hybridMultilevel"/>
+    <w:tmpl w:val="62C6A178"/>
+    <w:lvl w:ilvl="0" w:tplc="040C000F">
+      <w:start w:val="1"/>
+      <w:numFmt w:val="decimal"/>
+      <w:lvlText w:val="%1."/>
+      <w:lvlJc w:val="left"/>
+      <w:pPr>
+        <w:ind w:left="720" w:hanging="360"/>
+      </w:pPr>
+    </w:lvl>
+    <w:lvl w:ilvl="1" w:tplc="040C0019" w:tentative="1">
+      <w:start w:val="1"/>
+      <w:numFmt w:val="lowerLetter"/>
+      <w:lvlText w:val="%2."/>
+      <w:lvlJc w:val="left"/>
+      <w:pPr>
+        <w:ind w:left="1440" w:hanging="360"/>
+      </w:pPr>
+    </w:lvl>
+    <w:lvl w:ilvl="2" w:tplc="040C001B" w:tentative="1">
+      <w:start w:val="1"/>
+      <w:numFmt w:val="lowerRoman"/>
+      <w:lvlText w:val="%3."/>
+      <w:lvlJc w:val="right"/>
+      <w:pPr>
+        <w:ind w:left="2160" w:hanging="180"/>
+      </w:pPr>
+    </w:lvl>
+    <w:lvl w:ilvl="3" w:tplc="040C000F" w:tentative="1">
+      <w:start w:val="1"/>
+      <w:numFmt w:val="decimal"/>
+      <w:lvlText w:val="%4."/>
+      <w:lvlJc w:val="left"/>
+      <w:pPr>
+        <w:ind w:left="2880" w:hanging="360"/>
+      </w:pPr>
+    </w:lvl>
+    <w:lvl w:ilvl="4" w:tplc="040C0019" w:tentative="1">
+      <w:start w:val="1"/>
+      <w:numFmt w:val="lowerLetter"/>
+      <w:lvlText w:val="%5."/>
+      <w:lvlJc w:val="left"/>
+      <w:pPr>
+        <w:ind w:left="3600" w:hanging="360"/>
+      </w:pPr>
+    </w:lvl>
+    <w:lvl w:ilvl="5" w:tplc="040C001B" w:tentative="1">
+      <w:start w:val="1"/>
+      <w:numFmt w:val="lowerRoman"/>
+      <w:lvlText w:val="%6."/>
+      <w:lvlJc w:val="right"/>
+      <w:pPr>
+        <w:ind w:left="4320" w:hanging="180"/>
+      </w:pPr>
+    </w:lvl>
+    <w:lvl w:ilvl="6" w:tplc="040C000F" w:tentative="1">
+      <w:start w:val="1"/>
+      <w:numFmt w:val="decimal"/>
+      <w:lvlText w:val="%7."/>
+      <w:lvlJc w:val="left"/>
+      <w:pPr>
+        <w:ind w:left="5040" w:hanging="360"/>
+      </w:pPr>
+    </w:lvl>
+    <w:lvl w:ilvl="7" w:tplc="040C0019" w:tentative="1">
+      <w:start w:val="1"/>
+      <w:numFmt w:val="lowerLetter"/>
+      <w:lvlText w:val="%8."/>
+      <w:lvlJc w:val="left"/>
+      <w:pPr>
+        <w:ind w:left="5760" w:hanging="360"/>
+      </w:pPr>
+    </w:lvl>
+    <w:lvl w:ilvl="8" w:tplc="040C001B" w:tentative="1">
+      <w:start w:val="1"/>
+      <w:numFmt w:val="lowerRoman"/>
+      <w:lvlText w:val="%9."/>
+      <w:lvlJc w:val="right"/>
+      <w:pPr>
+        <w:ind w:left="6480" w:hanging="180"/>
+      </w:pPr>
+    </w:lvl>
+  </w:abstractNum>
   <w:num w:numId="1">
+    <w:abstractNumId w:val="1"/>
+  </w:num>
+  <w:num w:numId="2">
+    <w:abstractNumId w:val="3"/>
+  </w:num>
+  <w:num w:numId="3">
     <w:abstractNumId w:val="0"/>
+  </w:num>
+  <w:num w:numId="4">
+    <w:abstractNumId w:val="2"/>
   </w:num>
 </w:numbering>
 </file>
@@ -2376,6 +2968,28 @@
       <w:szCs w:val="24"/>
     </w:rPr>
   </w:style>
+  <w:style w:type="paragraph" w:styleId="Titre4">
+    <w:name w:val="heading 4"/>
+    <w:basedOn w:val="Normal"/>
+    <w:next w:val="Normal"/>
+    <w:link w:val="Titre4Car"/>
+    <w:uiPriority w:val="9"/>
+    <w:unhideWhenUsed/>
+    <w:qFormat/>
+    <w:rsid w:val="00CD3716"/>
+    <w:pPr>
+      <w:keepNext/>
+      <w:keepLines/>
+      <w:spacing w:before="40" w:after="0"/>
+      <w:outlineLvl w:val="3"/>
+    </w:pPr>
+    <w:rPr>
+      <w:rFonts w:asciiTheme="majorHAnsi" w:eastAsiaTheme="majorEastAsia" w:hAnsiTheme="majorHAnsi" w:cstheme="majorBidi"/>
+      <w:i/>
+      <w:iCs/>
+      <w:color w:val="2E74B5" w:themeColor="accent1" w:themeShade="BF"/>
+    </w:rPr>
+  </w:style>
   <w:style w:type="character" w:default="1" w:styleId="Policepardfaut">
     <w:name w:val="Default Paragraph Font"/>
     <w:uiPriority w:val="1"/>
@@ -2465,6 +3079,19 @@
       <w:color w:val="1F4D78" w:themeColor="accent1" w:themeShade="7F"/>
       <w:sz w:val="24"/>
       <w:szCs w:val="24"/>
+    </w:rPr>
+  </w:style>
+  <w:style w:type="character" w:customStyle="1" w:styleId="Titre4Car">
+    <w:name w:val="Titre 4 Car"/>
+    <w:basedOn w:val="Policepardfaut"/>
+    <w:link w:val="Titre4"/>
+    <w:uiPriority w:val="9"/>
+    <w:rsid w:val="00CD3716"/>
+    <w:rPr>
+      <w:rFonts w:asciiTheme="majorHAnsi" w:eastAsiaTheme="majorEastAsia" w:hAnsiTheme="majorHAnsi" w:cstheme="majorBidi"/>
+      <w:i/>
+      <w:iCs/>
+      <w:color w:val="2E74B5" w:themeColor="accent1" w:themeShade="BF"/>
     </w:rPr>
   </w:style>
 </w:styles>

</xml_diff>

<commit_message>
Robot configuration rework, now accepts dynamic changes, Vizu upgraded to manage config
</commit_message>
<xml_diff>
--- a/docs/CodingRules_Tips.docx
+++ b/docs/CodingRules_Tips.docx
@@ -8,72 +8,22 @@
       </w:r>
     </w:p>
     <w:p>
-      <w:proofErr w:type="gramStart"/>
-      <w:r>
-        <w:t>Risques</w:t>
-      </w:r>
-      <w:proofErr w:type="gramEnd"/>
-      <w:r>
-        <w:t> :</w:t>
-      </w:r>
-    </w:p>
-    <w:p>
-      <w:r>
-        <w:t xml:space="preserve">-Dépassement de </w:t>
-      </w:r>
-      <w:proofErr w:type="spellStart"/>
-      <w:r>
-        <w:t>stack</w:t>
-      </w:r>
-      <w:proofErr w:type="spellEnd"/>
-      <w:r>
-        <w:t> </w:t>
-      </w:r>
-      <w:proofErr w:type="gramStart"/>
-      <w:r>
-        <w:t>: ??</w:t>
-      </w:r>
-      <w:proofErr w:type="gramEnd"/>
+      <w:r>
+        <w:t>Risques :</w:t>
+      </w:r>
+    </w:p>
+    <w:p>
+      <w:r>
+        <w:t>-Dépassement de stack : ??</w:t>
+      </w:r>
     </w:p>
     <w:p/>
     <w:p>
       <w:r>
-        <w:t>Quand un composant a besoin d’un composant du layer d’en dessous, il utilise le « </w:t>
-      </w:r>
-      <w:proofErr w:type="spellStart"/>
-      <w:r>
-        <w:t>Layer.h</w:t>
-      </w:r>
-      <w:proofErr w:type="spellEnd"/>
-      <w:r>
-        <w:t> » associé.</w:t>
-      </w:r>
-      <w:r>
-        <w:t xml:space="preserve"> Les composants d’un </w:t>
-      </w:r>
-      <w:proofErr w:type="spellStart"/>
-      <w:r>
-        <w:t>level</w:t>
-      </w:r>
-      <w:proofErr w:type="spellEnd"/>
-      <w:r>
-        <w:t xml:space="preserve"> ne doivent pas inclure le « </w:t>
-      </w:r>
-      <w:proofErr w:type="spellStart"/>
-      <w:r>
-        <w:t>Layer.h</w:t>
-      </w:r>
-      <w:proofErr w:type="spellEnd"/>
-      <w:r>
-        <w:t xml:space="preserve"> » de leur </w:t>
-      </w:r>
-      <w:proofErr w:type="spellStart"/>
-      <w:r>
-        <w:t>level</w:t>
-      </w:r>
-      <w:proofErr w:type="spellEnd"/>
-      <w:r>
-        <w:t>.</w:t>
+        <w:t>Quand un composant a besoin d’un composant du layer d’en dessous, il utilise le « Layer.h » associé.</w:t>
+      </w:r>
+      <w:r>
+        <w:t xml:space="preserve"> Les composants d’un level ne doivent pas inclure le « Layer.h » de leur level.</w:t>
       </w:r>
     </w:p>
     <w:p/>
@@ -87,104 +37,40 @@
         <w:rPr>
           <w:lang w:val="en-US"/>
         </w:rPr>
-        <w:t xml:space="preserve">Setup gather all global </w:t>
-      </w:r>
-      <w:proofErr w:type="spellStart"/>
-      <w:r>
-        <w:rPr>
-          <w:lang w:val="en-US"/>
-        </w:rPr>
-        <w:t>vars</w:t>
-      </w:r>
-      <w:proofErr w:type="spellEnd"/>
-      <w:r>
-        <w:rPr>
-          <w:lang w:val="en-US"/>
-        </w:rPr>
-        <w:t xml:space="preserve"> s</w:t>
-      </w:r>
-      <w:r>
-        <w:rPr>
-          <w:lang w:val="en-US"/>
-        </w:rPr>
-        <w:t xml:space="preserve">o that thread safety problems are easier to catch (as they are always related to a global </w:t>
-      </w:r>
-      <w:proofErr w:type="spellStart"/>
-      <w:r>
-        <w:rPr>
-          <w:lang w:val="en-US"/>
-        </w:rPr>
-        <w:t>var</w:t>
-      </w:r>
-      <w:proofErr w:type="spellEnd"/>
-      <w:r>
-        <w:rPr>
-          <w:lang w:val="en-US"/>
-        </w:rPr>
-        <w:t>)</w:t>
-      </w:r>
-    </w:p>
-    <w:p>
-      <w:pPr>
-        <w:rPr>
-          <w:lang w:val="en-US"/>
-        </w:rPr>
-      </w:pPr>
-      <w:r>
-        <w:rPr>
-          <w:lang w:val="en-US"/>
-        </w:rPr>
-        <w:t xml:space="preserve">Always pass via </w:t>
-      </w:r>
-      <w:proofErr w:type="spellStart"/>
-      <w:r>
-        <w:rPr>
-          <w:lang w:val="en-US"/>
-        </w:rPr>
-        <w:t>ArdOs</w:t>
-      </w:r>
-      <w:proofErr w:type="spellEnd"/>
-      <w:r>
-        <w:rPr>
-          <w:lang w:val="en-US"/>
-        </w:rPr>
-        <w:t xml:space="preserve"> to create OS objects so that statistic are possible</w:t>
-      </w:r>
-    </w:p>
-    <w:p>
-      <w:pPr>
-        <w:rPr>
-          <w:lang w:val="en-US"/>
-        </w:rPr>
-      </w:pPr>
-      <w:r>
-        <w:rPr>
-          <w:lang w:val="en-US"/>
-        </w:rPr>
-        <w:t>Dynamic memory allocation (new/</w:t>
-      </w:r>
-      <w:proofErr w:type="spellStart"/>
-      <w:r>
-        <w:rPr>
-          <w:lang w:val="en-US"/>
-        </w:rPr>
-        <w:t>malloc</w:t>
-      </w:r>
-      <w:proofErr w:type="spellEnd"/>
-      <w:r>
-        <w:rPr>
-          <w:lang w:val="en-US"/>
-        </w:rPr>
-        <w:t xml:space="preserve">/free/delete) are forbidden at runtime to </w:t>
-      </w:r>
-      <w:proofErr w:type="gramStart"/>
-      <w:r>
-        <w:rPr>
-          <w:lang w:val="en-US"/>
-        </w:rPr>
-        <w:t>prevent :</w:t>
-      </w:r>
-      <w:proofErr w:type="gramEnd"/>
+        <w:t>Setup gather all global vars s</w:t>
+      </w:r>
+      <w:r>
+        <w:rPr>
+          <w:lang w:val="en-US"/>
+        </w:rPr>
+        <w:t>o that thread safety problems are easier to catch (as they are always related to a global var)</w:t>
+      </w:r>
+    </w:p>
+    <w:p>
+      <w:pPr>
+        <w:rPr>
+          <w:lang w:val="en-US"/>
+        </w:rPr>
+      </w:pPr>
+      <w:r>
+        <w:rPr>
+          <w:lang w:val="en-US"/>
+        </w:rPr>
+        <w:t>Always pass via ArdOs to create OS objects so that statistic are possible</w:t>
+      </w:r>
+    </w:p>
+    <w:p>
+      <w:pPr>
+        <w:rPr>
+          <w:lang w:val="en-US"/>
+        </w:rPr>
+      </w:pPr>
+      <w:r>
+        <w:rPr>
+          <w:lang w:val="en-US"/>
+        </w:rPr>
+        <w:t>Dynamic memory allocation (new/malloc/free/delete) are forbidden at runtime to prevent :</w:t>
+      </w:r>
     </w:p>
     <w:p>
       <w:pPr>
@@ -201,21 +87,7 @@
         <w:rPr>
           <w:lang w:val="en-US"/>
         </w:rPr>
-        <w:t xml:space="preserve">thread safety  in memory allocation (usually not thread safe in light </w:t>
-      </w:r>
-      <w:proofErr w:type="spellStart"/>
-      <w:r>
-        <w:rPr>
-          <w:lang w:val="en-US"/>
-        </w:rPr>
-        <w:t>os</w:t>
-      </w:r>
-      <w:proofErr w:type="spellEnd"/>
-      <w:r>
-        <w:rPr>
-          <w:lang w:val="en-US"/>
-        </w:rPr>
-        <w:t>)</w:t>
+        <w:t>thread safety  in memory allocation (usually not thread safe in light os)</w:t>
       </w:r>
     </w:p>
     <w:p>
@@ -287,57 +159,21 @@
         <w:rPr>
           <w:lang w:val="en-US"/>
         </w:rPr>
-        <w:t xml:space="preserve">When the “L” amber LED (on pin 13) is blinking, it mean that something provoked </w:t>
-      </w:r>
-      <w:proofErr w:type="gramStart"/>
-      <w:r>
-        <w:rPr>
-          <w:lang w:val="en-US"/>
-        </w:rPr>
-        <w:t>an assert</w:t>
-      </w:r>
-      <w:proofErr w:type="gramEnd"/>
-      <w:r>
-        <w:rPr>
-          <w:lang w:val="en-US"/>
-        </w:rPr>
-        <w:t>. Assert are managed here:</w:t>
-      </w:r>
-    </w:p>
-    <w:p>
-      <w:pPr>
-        <w:rPr>
-          <w:lang w:val="en-US"/>
-        </w:rPr>
-      </w:pPr>
-      <w:r>
-        <w:rPr>
-          <w:lang w:val="en-US"/>
-        </w:rPr>
-        <w:t>ard2017\robot\Common\0_BSP\</w:t>
-      </w:r>
-      <w:proofErr w:type="spellStart"/>
-      <w:r>
-        <w:rPr>
-          <w:lang w:val="en-US"/>
-        </w:rPr>
-        <w:t>FreeRTOS</w:t>
-      </w:r>
-      <w:proofErr w:type="spellEnd"/>
-      <w:r>
-        <w:rPr>
-          <w:lang w:val="en-US"/>
-        </w:rPr>
-        <w:t>\</w:t>
-      </w:r>
-      <w:proofErr w:type="spellStart"/>
-      <w:r>
-        <w:rPr>
-          <w:lang w:val="en-US"/>
-        </w:rPr>
-        <w:t>FreeRTOS_ARM.c</w:t>
-      </w:r>
-      <w:proofErr w:type="spellEnd"/>
+        <w:t>When the “L” amber LED (on pin 13) is blinking, it mean that something provoked an assert. Assert are managed here:</w:t>
+      </w:r>
+    </w:p>
+    <w:p>
+      <w:pPr>
+        <w:rPr>
+          <w:lang w:val="en-US"/>
+        </w:rPr>
+      </w:pPr>
+      <w:r>
+        <w:rPr>
+          <w:lang w:val="en-US"/>
+        </w:rPr>
+        <w:t>ard2017\robot\Common\0_BSP\FreeRTOS\FreeRTOS_ARM.c</w:t>
+      </w:r>
     </w:p>
     <w:p>
       <w:pPr>
@@ -377,21 +213,7 @@
         <w:rPr>
           <w:lang w:val="en-US"/>
         </w:rPr>
-        <w:t>When the log is too heavy and the debugger is not suitable, you need the “</w:t>
-      </w:r>
-      <w:proofErr w:type="spellStart"/>
-      <w:r>
-        <w:rPr>
-          <w:lang w:val="en-US"/>
-        </w:rPr>
-        <w:t>debug_history</w:t>
-      </w:r>
-      <w:proofErr w:type="spellEnd"/>
-      <w:r>
-        <w:rPr>
-          <w:lang w:val="en-US"/>
-        </w:rPr>
-        <w:t>” feature (</w:t>
+        <w:t>When the log is too heavy and the debugger is not suitable, you need the “debug_history” feature (</w:t>
       </w:r>
       <w:r>
         <w:rPr>
@@ -403,50 +225,14 @@
         <w:rPr>
           <w:lang w:val="en-US"/>
         </w:rPr>
-        <w:t xml:space="preserve"> debug interrupts). See comments </w:t>
-      </w:r>
-      <w:proofErr w:type="gramStart"/>
-      <w:r>
-        <w:rPr>
-          <w:lang w:val="en-US"/>
-        </w:rPr>
-        <w:t>in :</w:t>
-      </w:r>
-      <w:proofErr w:type="gramEnd"/>
-      <w:r>
-        <w:rPr>
-          <w:lang w:val="en-US"/>
-        </w:rPr>
-        <w:t xml:space="preserve"> r</w:t>
-      </w:r>
-      <w:r>
-        <w:rPr>
-          <w:lang w:val="en-US"/>
-        </w:rPr>
-        <w:t>obot/Common/0_BSP/</w:t>
-      </w:r>
-      <w:proofErr w:type="spellStart"/>
-      <w:r>
-        <w:rPr>
-          <w:lang w:val="en-US"/>
-        </w:rPr>
-        <w:t>FreeRTOS</w:t>
-      </w:r>
-      <w:proofErr w:type="spellEnd"/>
-      <w:r>
-        <w:rPr>
-          <w:lang w:val="en-US"/>
-        </w:rPr>
-        <w:t>/</w:t>
-      </w:r>
-      <w:proofErr w:type="spellStart"/>
-      <w:r>
-        <w:rPr>
-          <w:lang w:val="en-US"/>
-        </w:rPr>
-        <w:t>debug_history.h</w:t>
-      </w:r>
-      <w:proofErr w:type="spellEnd"/>
+        <w:t xml:space="preserve"> debug interrupts). See comments in : r</w:t>
+      </w:r>
+      <w:r>
+        <w:rPr>
+          <w:lang w:val="en-US"/>
+        </w:rPr>
+        <w:t>obot/Common/0_BSP/FreeRTOS/debug_history.h</w:t>
+      </w:r>
     </w:p>
     <w:p>
       <w:pPr>
@@ -526,16 +312,8 @@
         <w:rPr>
           <w:lang w:val="en-US"/>
         </w:rPr>
-        <w:t>Here is a simple main file to blink the amber led “L” (orange</w:t>
-      </w:r>
-      <w:proofErr w:type="gramStart"/>
-      <w:r>
-        <w:rPr>
-          <w:lang w:val="en-US"/>
-        </w:rPr>
-        <w:t>) :</w:t>
-      </w:r>
-      <w:proofErr w:type="gramEnd"/>
+        <w:t>Here is a simple main file to blink the amber led “L” (orange) :</w:t>
+      </w:r>
     </w:p>
     <w:p>
       <w:pPr>
@@ -543,15 +321,7 @@
       </w:pPr>
       <w:r>
         <w:lastRenderedPageBreak/>
-        <w:t>#include &lt;</w:t>
-      </w:r>
-      <w:proofErr w:type="spellStart"/>
-      <w:r>
-        <w:t>asf.h</w:t>
-      </w:r>
-      <w:proofErr w:type="spellEnd"/>
-      <w:r>
-        <w:t>&gt;</w:t>
+        <w:t>#include &lt;asf.h&gt;</w:t>
       </w:r>
     </w:p>
     <w:p>
@@ -563,15 +333,8 @@
       <w:pPr>
         <w:pStyle w:val="Sansinterligne"/>
       </w:pPr>
-      <w:proofErr w:type="spellStart"/>
-      <w:proofErr w:type="gramStart"/>
-      <w:r>
-        <w:t>int</w:t>
-      </w:r>
-      <w:proofErr w:type="spellEnd"/>
-      <w:proofErr w:type="gramEnd"/>
-      <w:r>
-        <w:t xml:space="preserve"> main (void)</w:t>
+      <w:r>
+        <w:t>int main (void)</w:t>
       </w:r>
     </w:p>
     <w:p>
@@ -588,22 +351,7 @@
       </w:pPr>
       <w:r>
         <w:tab/>
-      </w:r>
-      <w:proofErr w:type="spellStart"/>
-      <w:r>
-        <w:t>sysclk_</w:t>
-      </w:r>
-      <w:proofErr w:type="gramStart"/>
-      <w:r>
-        <w:t>init</w:t>
-      </w:r>
-      <w:proofErr w:type="spellEnd"/>
-      <w:r>
-        <w:t>(</w:t>
-      </w:r>
-      <w:proofErr w:type="gramEnd"/>
-      <w:r>
-        <w:t>);</w:t>
+        <w:t>sysclk_init();</w:t>
       </w:r>
       <w:r>
         <w:tab/>
@@ -615,22 +363,7 @@
       </w:pPr>
       <w:r>
         <w:tab/>
-      </w:r>
-      <w:proofErr w:type="spellStart"/>
-      <w:r>
-        <w:t>board_</w:t>
-      </w:r>
-      <w:proofErr w:type="gramStart"/>
-      <w:r>
-        <w:t>init</w:t>
-      </w:r>
-      <w:proofErr w:type="spellEnd"/>
-      <w:r>
-        <w:t>(</w:t>
-      </w:r>
-      <w:proofErr w:type="gramEnd"/>
-      <w:r>
-        <w:t>);</w:t>
+        <w:t>board_init();</w:t>
       </w:r>
     </w:p>
     <w:p>
@@ -647,22 +380,7 @@
       </w:pPr>
       <w:r>
         <w:tab/>
-      </w:r>
-      <w:proofErr w:type="spellStart"/>
-      <w:r>
-        <w:t>gpio_configure_</w:t>
-      </w:r>
-      <w:proofErr w:type="gramStart"/>
-      <w:r>
-        <w:t>pin</w:t>
-      </w:r>
-      <w:proofErr w:type="spellEnd"/>
-      <w:r>
-        <w:t>(</w:t>
-      </w:r>
-      <w:proofErr w:type="gramEnd"/>
-      <w:r>
-        <w:t>LED0_GPIO, LED0_FLAGS);</w:t>
+        <w:t>gpio_configure_pin(LED0_GPIO, LED0_FLAGS);</w:t>
       </w:r>
     </w:p>
     <w:p>
@@ -671,22 +389,7 @@
       </w:pPr>
       <w:r>
         <w:tab/>
-      </w:r>
-      <w:proofErr w:type="spellStart"/>
-      <w:r>
-        <w:t>gpio_set_pin_</w:t>
-      </w:r>
-      <w:proofErr w:type="gramStart"/>
-      <w:r>
-        <w:t>low</w:t>
-      </w:r>
-      <w:proofErr w:type="spellEnd"/>
-      <w:r>
-        <w:t>(</w:t>
-      </w:r>
-      <w:proofErr w:type="gramEnd"/>
-      <w:r>
-        <w:t>LED0_GPIO);</w:t>
+        <w:t>gpio_set_pin_low(LED0_GPIO);</w:t>
       </w:r>
     </w:p>
     <w:p>
@@ -700,14 +403,7 @@
       </w:pPr>
       <w:r>
         <w:tab/>
-      </w:r>
-      <w:proofErr w:type="gramStart"/>
-      <w:r>
-        <w:t>while(</w:t>
-      </w:r>
-      <w:proofErr w:type="gramEnd"/>
-      <w:r>
-        <w:t>1)</w:t>
+        <w:t>while(1)</w:t>
       </w:r>
     </w:p>
     <w:p>
@@ -728,22 +424,7 @@
       </w:r>
       <w:r>
         <w:tab/>
-      </w:r>
-      <w:proofErr w:type="spellStart"/>
-      <w:r>
-        <w:t>gpio_toggle_</w:t>
-      </w:r>
-      <w:proofErr w:type="gramStart"/>
-      <w:r>
-        <w:t>pin</w:t>
-      </w:r>
-      <w:proofErr w:type="spellEnd"/>
-      <w:r>
-        <w:t>(</w:t>
-      </w:r>
-      <w:proofErr w:type="gramEnd"/>
-      <w:r>
-        <w:t>LED0_GPIO);</w:t>
+        <w:t>gpio_toggle_pin(LED0_GPIO);</w:t>
       </w:r>
     </w:p>
     <w:p>
@@ -755,22 +436,7 @@
       </w:r>
       <w:r>
         <w:tab/>
-      </w:r>
-      <w:proofErr w:type="spellStart"/>
-      <w:r>
-        <w:t>delay_</w:t>
-      </w:r>
-      <w:proofErr w:type="gramStart"/>
-      <w:r>
-        <w:t>ms</w:t>
-      </w:r>
-      <w:proofErr w:type="spellEnd"/>
-      <w:r>
-        <w:t>(</w:t>
-      </w:r>
-      <w:proofErr w:type="gramEnd"/>
-      <w:r>
-        <w:t>500);</w:t>
+        <w:t>delay_ms(500);</w:t>
       </w:r>
     </w:p>
     <w:p>
@@ -808,92 +474,28 @@
         <w:rPr>
           <w:lang w:val="en-US"/>
         </w:rPr>
-        <w:t xml:space="preserve"> Atmel </w:t>
-      </w:r>
-      <w:proofErr w:type="spellStart"/>
-      <w:r>
-        <w:rPr>
-          <w:lang w:val="en-US"/>
-        </w:rPr>
-        <w:t>Prog</w:t>
-      </w:r>
-      <w:proofErr w:type="spellEnd"/>
-      <w:r>
-        <w:rPr>
-          <w:lang w:val="en-US"/>
-        </w:rPr>
-        <w:t xml:space="preserve"> without JTAG</w:t>
-      </w:r>
-    </w:p>
-    <w:p>
-      <w:pPr>
-        <w:rPr>
-          <w:lang w:val="en-US"/>
-        </w:rPr>
-      </w:pPr>
-    </w:p>
-    <w:p>
-      <w:pPr>
-        <w:rPr>
-          <w:lang w:val="en-US"/>
-        </w:rPr>
-      </w:pPr>
-      <w:r>
-        <w:rPr>
-          <w:lang w:val="en-US"/>
-        </w:rPr>
-        <w:t xml:space="preserve">In order to program the Arduino due from Atmel </w:t>
-      </w:r>
-      <w:proofErr w:type="spellStart"/>
-      <w:r>
-        <w:rPr>
-          <w:lang w:val="en-US"/>
-        </w:rPr>
-        <w:t>witout</w:t>
-      </w:r>
-      <w:proofErr w:type="spellEnd"/>
-      <w:r>
-        <w:rPr>
-          <w:lang w:val="en-US"/>
-        </w:rPr>
-        <w:t xml:space="preserve"> </w:t>
-      </w:r>
-      <w:proofErr w:type="gramStart"/>
-      <w:r>
-        <w:rPr>
-          <w:lang w:val="en-US"/>
-        </w:rPr>
-        <w:t>JTAG ,</w:t>
-      </w:r>
-      <w:proofErr w:type="gramEnd"/>
-      <w:r>
-        <w:rPr>
-          <w:lang w:val="en-US"/>
-        </w:rPr>
-        <w:t xml:space="preserve"> we use “</w:t>
-      </w:r>
-      <w:proofErr w:type="spellStart"/>
-      <w:r>
-        <w:rPr>
-          <w:lang w:val="en-US"/>
-        </w:rPr>
-        <w:t>bossac</w:t>
-      </w:r>
-      <w:proofErr w:type="spellEnd"/>
-      <w:r>
-        <w:rPr>
-          <w:lang w:val="en-US"/>
-        </w:rPr>
-        <w:t>”. In “Tools-&gt;External tools…</w:t>
-      </w:r>
-      <w:proofErr w:type="gramStart"/>
-      <w:r>
-        <w:rPr>
-          <w:lang w:val="en-US"/>
-        </w:rPr>
-        <w:t>” :</w:t>
-      </w:r>
-      <w:proofErr w:type="gramEnd"/>
+        <w:t xml:space="preserve"> Atmel Prog without JTAG</w:t>
+      </w:r>
+    </w:p>
+    <w:p>
+      <w:pPr>
+        <w:rPr>
+          <w:lang w:val="en-US"/>
+        </w:rPr>
+      </w:pPr>
+    </w:p>
+    <w:p>
+      <w:pPr>
+        <w:rPr>
+          <w:lang w:val="en-US"/>
+        </w:rPr>
+      </w:pPr>
+      <w:r>
+        <w:rPr>
+          <w:lang w:val="en-US"/>
+        </w:rPr>
+        <w:t>In order to program the Arduino due from Atmel witout JTAG , we use “bossac”. In “Tools-&gt;External tools…” :</w:t>
+      </w:r>
     </w:p>
     <w:p>
       <w:pPr>
@@ -953,16 +555,8 @@
         <w:rPr>
           <w:lang w:val="en-US"/>
         </w:rPr>
-        <w:t xml:space="preserve">Add the following “bossac.bat” file in your </w:t>
-      </w:r>
-      <w:proofErr w:type="gramStart"/>
-      <w:r>
-        <w:rPr>
-          <w:lang w:val="en-US"/>
-        </w:rPr>
-        <w:t>project :</w:t>
-      </w:r>
-      <w:proofErr w:type="gramEnd"/>
+        <w:t>Add the following “bossac.bat” file in your project :</w:t>
+      </w:r>
     </w:p>
     <w:p>
       <w:pPr>
@@ -981,16 +575,34 @@
         <w:rPr>
           <w:lang w:val="fr-FR"/>
         </w:rPr>
-        <w:t>:1200</w:t>
-      </w:r>
-      <w:proofErr w:type="gramStart"/>
-      <w:r>
+        <w:t>:1200,n,8,1</w:t>
+      </w:r>
+    </w:p>
+    <w:p>
+      <w:pPr>
+        <w:pStyle w:val="Sansinterligne"/>
         <w:rPr>
           <w:lang w:val="fr-FR"/>
         </w:rPr>
-        <w:t>,n,8,1</w:t>
-      </w:r>
-      <w:proofErr w:type="gramEnd"/>
+      </w:pPr>
+      <w:r>
+        <w:rPr>
+          <w:lang w:val="fr-FR"/>
+        </w:rPr>
+        <w:t>@</w:t>
+      </w:r>
+      <w:r>
+        <w:rPr>
+          <w:lang w:val="fr-FR"/>
+        </w:rPr>
+        <w:t>timeout</w:t>
+      </w:r>
+      <w:r>
+        <w:rPr>
+          <w:lang w:val="fr-FR"/>
+        </w:rPr>
+        <w:t xml:space="preserve"> 1</w:t>
+      </w:r>
     </w:p>
     <w:p>
       <w:pPr>
@@ -1009,50 +621,24 @@
         <w:rPr>
           <w:lang w:val="fr-FR"/>
         </w:rPr>
-        <w:t>timeout</w:t>
+        <w:t>$(USERPROFILE)</w:t>
       </w:r>
       <w:r>
         <w:rPr>
           <w:lang w:val="fr-FR"/>
         </w:rPr>
-        <w:t xml:space="preserve"> 1</w:t>
-      </w:r>
-    </w:p>
-    <w:p>
-      <w:pPr>
-        <w:pStyle w:val="Sansinterligne"/>
+        <w:t>\AppData\Local\Arduino15\packages\arduino\tools\bossac\1.6.1-arduino</w:t>
+      </w:r>
+      <w:r>
         <w:rPr>
           <w:lang w:val="fr-FR"/>
         </w:rPr>
-      </w:pPr>
+        <w:t>\</w:t>
+      </w:r>
       <w:r>
         <w:rPr>
           <w:lang w:val="fr-FR"/>
         </w:rPr>
-        <w:t>@</w:t>
-      </w:r>
-      <w:r>
-        <w:rPr>
-          <w:lang w:val="fr-FR"/>
-        </w:rPr>
-        <w:t>$(USERPROFILE)</w:t>
-      </w:r>
-      <w:r>
-        <w:rPr>
-          <w:lang w:val="fr-FR"/>
-        </w:rPr>
-        <w:t>\AppData\Local\Arduino15\packages\arduino\tools\bossac\1.6.1-arduino</w:t>
-      </w:r>
-      <w:r>
-        <w:rPr>
-          <w:lang w:val="fr-FR"/>
-        </w:rPr>
-        <w:t>\</w:t>
-      </w:r>
-      <w:r>
-        <w:rPr>
-          <w:lang w:val="fr-FR"/>
-        </w:rPr>
         <w:t>bossac.exe -i -U false  --port=%1 -e -w -b %2 -R</w:t>
       </w:r>
     </w:p>
@@ -1063,75 +649,25 @@
           <w:lang w:val="en-US"/>
         </w:rPr>
       </w:pPr>
-      <w:proofErr w:type="gramStart"/>
       <w:r>
         <w:rPr>
           <w:lang w:val="en-US"/>
         </w:rPr>
         <w:lastRenderedPageBreak/>
-        <w:t>Note :</w:t>
-      </w:r>
-      <w:proofErr w:type="gramEnd"/>
-      <w:r>
-        <w:rPr>
-          <w:lang w:val="en-US"/>
-        </w:rPr>
-        <w:t xml:space="preserve"> normally we should be able to call </w:t>
-      </w:r>
-      <w:proofErr w:type="spellStart"/>
-      <w:r>
-        <w:rPr>
-          <w:lang w:val="en-US"/>
-        </w:rPr>
-        <w:t>bossac</w:t>
-      </w:r>
-      <w:proofErr w:type="spellEnd"/>
-      <w:r>
-        <w:rPr>
-          <w:lang w:val="en-US"/>
-        </w:rPr>
-        <w:t xml:space="preserve"> directly from the dev </w:t>
-      </w:r>
-      <w:proofErr w:type="spellStart"/>
-      <w:r>
-        <w:rPr>
-          <w:lang w:val="en-US"/>
-        </w:rPr>
-        <w:t>env</w:t>
-      </w:r>
-      <w:proofErr w:type="spellEnd"/>
-      <w:r>
-        <w:rPr>
-          <w:lang w:val="en-US"/>
-        </w:rPr>
-        <w:t>, but for a strange reason, the serial reconfiguration is used to provoke an hard-reset on the board which is necessary.</w:t>
-      </w:r>
-    </w:p>
-    <w:p>
-      <w:pPr>
-        <w:rPr>
-          <w:lang w:val="en-US"/>
-        </w:rPr>
-      </w:pPr>
-      <w:r>
-        <w:rPr>
-          <w:lang w:val="en-US"/>
-        </w:rPr>
-        <w:t xml:space="preserve">Note2: If you can configure Atmel for this, you can also configure an Eclipse. The difference is that Atmel provide facilities to compile as the dev </w:t>
-      </w:r>
-      <w:proofErr w:type="spellStart"/>
-      <w:r>
-        <w:rPr>
-          <w:lang w:val="en-US"/>
-        </w:rPr>
-        <w:t>env</w:t>
-      </w:r>
-      <w:proofErr w:type="spellEnd"/>
-      <w:r>
-        <w:rPr>
-          <w:lang w:val="en-US"/>
-        </w:rPr>
-        <w:t xml:space="preserve"> is integrated.</w:t>
+        <w:t>Note : normally we should be able to call bossac directly from the dev env, but for a strange reason, the serial reconfiguration is used to provoke an hard-reset on the board which is necessary.</w:t>
+      </w:r>
+    </w:p>
+    <w:p>
+      <w:pPr>
+        <w:rPr>
+          <w:lang w:val="en-US"/>
+        </w:rPr>
+      </w:pPr>
+      <w:r>
+        <w:rPr>
+          <w:lang w:val="en-US"/>
+        </w:rPr>
+        <w:t>Note2: If you can configure Atmel for this, you can also configure an Eclipse. The difference is that Atmel provide facilities to compile as the dev env is integrated.</w:t>
       </w:r>
     </w:p>
     <w:p>
@@ -1175,74 +711,24 @@
           <w:lang w:val="en-US"/>
         </w:rPr>
       </w:pPr>
-      <w:proofErr w:type="spellStart"/>
-      <w:r>
-        <w:rPr>
-          <w:lang w:val="en-US"/>
-        </w:rPr>
-        <w:t>Jtag</w:t>
-      </w:r>
-      <w:proofErr w:type="spellEnd"/>
-      <w:r>
-        <w:rPr>
-          <w:lang w:val="en-US"/>
-        </w:rPr>
-        <w:t xml:space="preserve"> setup:</w:t>
-      </w:r>
-    </w:p>
-    <w:p>
-      <w:pPr>
-        <w:rPr>
-          <w:lang w:val="en-US"/>
-        </w:rPr>
-      </w:pPr>
-      <w:r>
-        <w:rPr>
-          <w:lang w:val="en-US"/>
-        </w:rPr>
-        <w:t>Connect the board with the following wiring (plug the due-</w:t>
-      </w:r>
-      <w:proofErr w:type="spellStart"/>
-      <w:r>
-        <w:rPr>
-          <w:lang w:val="en-US"/>
-        </w:rPr>
-        <w:t>jtag</w:t>
-      </w:r>
-      <w:proofErr w:type="spellEnd"/>
-      <w:r>
-        <w:rPr>
-          <w:lang w:val="en-US"/>
-        </w:rPr>
-        <w:t xml:space="preserve"> first, plug the </w:t>
-      </w:r>
-      <w:proofErr w:type="spellStart"/>
-      <w:r>
-        <w:rPr>
-          <w:lang w:val="en-US"/>
-        </w:rPr>
-        <w:t>jtag</w:t>
-      </w:r>
-      <w:proofErr w:type="spellEnd"/>
-      <w:r>
-        <w:rPr>
-          <w:lang w:val="en-US"/>
-        </w:rPr>
-        <w:t xml:space="preserve"> </w:t>
-      </w:r>
-      <w:proofErr w:type="spellStart"/>
-      <w:r>
-        <w:rPr>
-          <w:lang w:val="en-US"/>
-        </w:rPr>
-        <w:t>usb</w:t>
-      </w:r>
-      <w:proofErr w:type="spellEnd"/>
-      <w:r>
-        <w:rPr>
-          <w:lang w:val="en-US"/>
-        </w:rPr>
-        <w:t xml:space="preserve"> wire to your PC, then power the board):</w:t>
+      <w:r>
+        <w:rPr>
+          <w:lang w:val="en-US"/>
+        </w:rPr>
+        <w:t>Jtag setup:</w:t>
+      </w:r>
+    </w:p>
+    <w:p>
+      <w:pPr>
+        <w:rPr>
+          <w:lang w:val="en-US"/>
+        </w:rPr>
+      </w:pPr>
+      <w:r>
+        <w:rPr>
+          <w:lang w:val="en-US"/>
+        </w:rPr>
+        <w:t>Connect the board with the following wiring (plug the due-jtag first, plug the jtag usb wire to your PC, then power the board):</w:t>
       </w:r>
     </w:p>
     <w:p>
@@ -1484,21 +970,7 @@
         <w:rPr>
           <w:lang w:val="en-US"/>
         </w:rPr>
-        <w:t xml:space="preserve">tab, select your file and </w:t>
-      </w:r>
-      <w:proofErr w:type="spellStart"/>
-      <w:r>
-        <w:rPr>
-          <w:lang w:val="en-US"/>
-        </w:rPr>
-        <w:t>clic</w:t>
-      </w:r>
-      <w:proofErr w:type="spellEnd"/>
-      <w:r>
-        <w:rPr>
-          <w:lang w:val="en-US"/>
-        </w:rPr>
-        <w:t xml:space="preserve"> on program:</w:t>
+        <w:t>tab, select your file and clic on program:</w:t>
       </w:r>
     </w:p>
     <w:p>
@@ -1563,137 +1035,101 @@
           <w:lang w:val="en-US"/>
         </w:rPr>
       </w:pPr>
-      <w:proofErr w:type="spellStart"/>
       <w:r>
         <w:rPr>
           <w:lang w:val="en-US"/>
         </w:rPr>
         <w:lastRenderedPageBreak/>
-        <w:t>Sbrk</w:t>
-      </w:r>
-      <w:proofErr w:type="spellEnd"/>
-      <w:r>
-        <w:rPr>
-          <w:lang w:val="en-US"/>
-        </w:rPr>
-        <w:t xml:space="preserve"> missing</w:t>
-      </w:r>
-    </w:p>
-    <w:p>
-      <w:pPr>
-        <w:rPr>
-          <w:lang w:val="en-US"/>
-        </w:rPr>
-      </w:pPr>
-    </w:p>
-    <w:p>
-      <w:pPr>
-        <w:rPr>
-          <w:lang w:val="en-US"/>
-        </w:rPr>
-      </w:pPr>
-      <w:r>
-        <w:rPr>
-          <w:lang w:val="en-US"/>
-        </w:rPr>
-        <w:t xml:space="preserve">By default no </w:t>
-      </w:r>
-      <w:proofErr w:type="spellStart"/>
-      <w:r>
-        <w:rPr>
-          <w:lang w:val="en-US"/>
-        </w:rPr>
-        <w:t>syscall</w:t>
-      </w:r>
-      <w:proofErr w:type="spellEnd"/>
-      <w:r>
-        <w:rPr>
-          <w:lang w:val="en-US"/>
-        </w:rPr>
-        <w:t xml:space="preserve"> is possible, so if you include a standard library it’ll miss the _</w:t>
-      </w:r>
-      <w:proofErr w:type="spellStart"/>
-      <w:r>
-        <w:rPr>
-          <w:lang w:val="en-US"/>
-        </w:rPr>
-        <w:t>sbrk</w:t>
-      </w:r>
-      <w:proofErr w:type="spellEnd"/>
-      <w:r>
-        <w:rPr>
-          <w:lang w:val="en-US"/>
-        </w:rPr>
-        <w:t xml:space="preserve"> function that is responsible for allocating the heap so that </w:t>
-      </w:r>
-      <w:proofErr w:type="spellStart"/>
-      <w:r>
-        <w:rPr>
-          <w:lang w:val="en-US"/>
-        </w:rPr>
-        <w:t>malloc</w:t>
-      </w:r>
-      <w:proofErr w:type="spellEnd"/>
-      <w:r>
-        <w:rPr>
-          <w:lang w:val="en-US"/>
-        </w:rPr>
-        <w:t xml:space="preserve"> and co can work. In order to </w:t>
-      </w:r>
-      <w:proofErr w:type="spellStart"/>
-      <w:r>
-        <w:rPr>
-          <w:lang w:val="en-US"/>
-        </w:rPr>
-        <w:t>instanciate</w:t>
-      </w:r>
-      <w:proofErr w:type="spellEnd"/>
-      <w:r>
-        <w:rPr>
-          <w:lang w:val="en-US"/>
-        </w:rPr>
-        <w:t xml:space="preserve"> a fake </w:t>
-      </w:r>
-      <w:proofErr w:type="spellStart"/>
-      <w:r>
-        <w:rPr>
-          <w:lang w:val="en-US"/>
-        </w:rPr>
-        <w:t>sbrt</w:t>
-      </w:r>
-      <w:proofErr w:type="spellEnd"/>
-      <w:r>
-        <w:rPr>
-          <w:lang w:val="en-US"/>
-        </w:rPr>
-        <w:t xml:space="preserve"> add the following option in compiler miscellaneous text </w:t>
-      </w:r>
-      <w:proofErr w:type="gramStart"/>
-      <w:r>
-        <w:rPr>
-          <w:lang w:val="en-US"/>
-        </w:rPr>
-        <w:t>field :</w:t>
-      </w:r>
-      <w:proofErr w:type="gramEnd"/>
-    </w:p>
-    <w:p>
-      <w:r>
-        <w:t>--</w:t>
-      </w:r>
-      <w:proofErr w:type="spellStart"/>
-      <w:r>
-        <w:t>specs</w:t>
-      </w:r>
-      <w:proofErr w:type="spellEnd"/>
-      <w:r>
-        <w:t>=</w:t>
-      </w:r>
-      <w:proofErr w:type="spellStart"/>
-      <w:r>
-        <w:t>nosys.specs</w:t>
-      </w:r>
-      <w:proofErr w:type="spellEnd"/>
+        <w:t>Sbrk missing</w:t>
+      </w:r>
+    </w:p>
+    <w:p>
+      <w:pPr>
+        <w:rPr>
+          <w:lang w:val="en-US"/>
+        </w:rPr>
+      </w:pPr>
+    </w:p>
+    <w:p>
+      <w:pPr>
+        <w:rPr>
+          <w:lang w:val="en-US"/>
+        </w:rPr>
+      </w:pPr>
+      <w:r>
+        <w:rPr>
+          <w:lang w:val="en-US"/>
+        </w:rPr>
+        <w:t>By default no syscall is possible, so if you include a standard library it’ll miss the _sbrk function that is responsible for allocating the heap so that malloc and co can work. In order to instanciate a fake sbrt add the following option in compiler miscellaneous text field :</w:t>
+      </w:r>
+    </w:p>
+    <w:p>
+      <w:r>
+        <w:t>--specs=nosys.specs</w:t>
+      </w:r>
+    </w:p>
+    <w:p/>
+    <w:p>
+      <w:pPr>
+        <w:pStyle w:val="Titre1"/>
+      </w:pPr>
+      <w:r>
+        <w:t>My application bugs at boot</w:t>
+      </w:r>
+    </w:p>
+    <w:p/>
+    <w:p>
+      <w:pPr>
+        <w:rPr>
+          <w:lang w:val="en-US"/>
+        </w:rPr>
+      </w:pPr>
+      <w:r>
+        <w:rPr>
+          <w:lang w:val="en-US"/>
+        </w:rPr>
+        <w:t xml:space="preserve">You may have used some reference/pointer in an object contructor that has not been initialized yet. </w:t>
+      </w:r>
+      <w:r>
+        <w:rPr>
+          <w:lang w:val="en-US"/>
+        </w:rPr>
+        <w:t>Atmel compiler is very sensitive to this. You have to make it in 2 passes : first create your object with a null pointer to your dependency, build your dependency, then attach your dependency to your object</w:t>
+      </w:r>
+      <w:bookmarkStart w:id="0" w:name="_GoBack"/>
+      <w:bookmarkEnd w:id="0"/>
+      <w:r>
+        <w:rPr>
+          <w:lang w:val="en-US"/>
+        </w:rPr>
+        <w:t>.</w:t>
+      </w:r>
+    </w:p>
+    <w:p>
+      <w:pPr>
+        <w:rPr>
+          <w:lang w:val="en-US"/>
+        </w:rPr>
+      </w:pPr>
+    </w:p>
+    <w:p>
+      <w:pPr>
+        <w:pStyle w:val="Titre1"/>
+      </w:pPr>
+      <w:r>
+        <w:t>Trucs louches </w:t>
+      </w:r>
+    </w:p>
+    <w:p/>
+    <w:p>
+      <w:r>
+        <w:t>En compilant sans les options –Os il y a une hard fault au boot…</w:t>
+      </w:r>
+    </w:p>
+    <w:p>
+      <w:r>
+        <w:t>Quand on build un exe qui dépend d’une lib, l’exe n’est pas toujours mis à jour quand on rebuild l’exe. =&gt; solution : ajouter une commande de suppression des binaires dans le dossier Debug/Release en pre-builds</w:t>
+      </w:r>
     </w:p>
     <w:p/>
     <w:p/>
@@ -1702,102 +1138,7 @@
         <w:pStyle w:val="Titre1"/>
       </w:pPr>
       <w:r>
-        <w:t>Trucs louches </w:t>
-      </w:r>
-    </w:p>
-    <w:p/>
-    <w:p>
-      <w:r>
-        <w:t xml:space="preserve">En compilant sans les options –Os il y a une hard </w:t>
-      </w:r>
-      <w:proofErr w:type="spellStart"/>
-      <w:r>
-        <w:t>fault</w:t>
-      </w:r>
-      <w:proofErr w:type="spellEnd"/>
-      <w:r>
-        <w:t xml:space="preserve"> au boot…</w:t>
-      </w:r>
-    </w:p>
-    <w:p>
-      <w:r>
-        <w:t xml:space="preserve">Quand on </w:t>
-      </w:r>
-      <w:proofErr w:type="spellStart"/>
-      <w:r>
-        <w:t>build</w:t>
-      </w:r>
-      <w:proofErr w:type="spellEnd"/>
-      <w:r>
-        <w:t xml:space="preserve"> un </w:t>
-      </w:r>
-      <w:proofErr w:type="spellStart"/>
-      <w:r>
-        <w:t>exe</w:t>
-      </w:r>
-      <w:proofErr w:type="spellEnd"/>
-      <w:r>
-        <w:t xml:space="preserve"> qui dépend d’une lib, </w:t>
-      </w:r>
-      <w:proofErr w:type="spellStart"/>
-      <w:r>
-        <w:t>l’exe</w:t>
-      </w:r>
-      <w:proofErr w:type="spellEnd"/>
-      <w:r>
-        <w:t xml:space="preserve"> n’est pas toujours mis à jour quand on </w:t>
-      </w:r>
-      <w:proofErr w:type="spellStart"/>
-      <w:r>
-        <w:t>rebuild</w:t>
-      </w:r>
-      <w:proofErr w:type="spellEnd"/>
-      <w:r>
-        <w:t xml:space="preserve"> </w:t>
-      </w:r>
-      <w:proofErr w:type="spellStart"/>
-      <w:r>
-        <w:t>l’exe</w:t>
-      </w:r>
-      <w:proofErr w:type="spellEnd"/>
-      <w:r>
-        <w:t xml:space="preserve">. =&gt; </w:t>
-      </w:r>
-      <w:proofErr w:type="gramStart"/>
-      <w:r>
-        <w:t>solution</w:t>
-      </w:r>
-      <w:proofErr w:type="gramEnd"/>
-      <w:r>
-        <w:t xml:space="preserve"> : ajouter une commande de suppression des binaires dans le dossier </w:t>
-      </w:r>
-      <w:proofErr w:type="spellStart"/>
-      <w:r>
-        <w:t>Debug</w:t>
-      </w:r>
-      <w:proofErr w:type="spellEnd"/>
-      <w:r>
-        <w:t xml:space="preserve">/Release en </w:t>
-      </w:r>
-      <w:proofErr w:type="spellStart"/>
-      <w:r>
-        <w:t>pre-builds</w:t>
-      </w:r>
-      <w:proofErr w:type="spellEnd"/>
-    </w:p>
-    <w:p/>
-    <w:p/>
-    <w:p>
-      <w:pPr>
-        <w:pStyle w:val="Titre1"/>
-      </w:pPr>
-      <w:proofErr w:type="spellStart"/>
-      <w:r>
-        <w:t>Add</w:t>
-      </w:r>
-      <w:proofErr w:type="spellEnd"/>
-      <w:r>
-        <w:t xml:space="preserve"> a network message</w:t>
+        <w:t>Add a network message</w:t>
       </w:r>
     </w:p>
     <w:p>
@@ -1819,47 +1160,11 @@
           <w:lang w:val="en-US"/>
         </w:rPr>
       </w:pPr>
-      <w:proofErr w:type="gramStart"/>
-      <w:r>
-        <w:rPr>
-          <w:lang w:val="en-US"/>
-        </w:rPr>
-        <w:t>describe</w:t>
-      </w:r>
-      <w:proofErr w:type="gramEnd"/>
-      <w:r>
-        <w:rPr>
-          <w:lang w:val="en-US"/>
-        </w:rPr>
-        <w:t xml:space="preserve"> your message in a proto file in </w:t>
-      </w:r>
-      <w:proofErr w:type="spellStart"/>
-      <w:r>
-        <w:rPr>
-          <w:lang w:val="en-US"/>
-        </w:rPr>
-        <w:t>ard</w:t>
-      </w:r>
-      <w:proofErr w:type="spellEnd"/>
-      <w:r>
-        <w:rPr>
-          <w:lang w:val="en-US"/>
-        </w:rPr>
-        <w:t>/com/</w:t>
-      </w:r>
-      <w:proofErr w:type="spellStart"/>
-      <w:r>
-        <w:rPr>
-          <w:lang w:val="en-US"/>
-        </w:rPr>
-        <w:t>msg</w:t>
-      </w:r>
-      <w:proofErr w:type="spellEnd"/>
-      <w:r>
-        <w:rPr>
-          <w:lang w:val="en-US"/>
-        </w:rPr>
-        <w:t xml:space="preserve"> folder</w:t>
+      <w:r>
+        <w:rPr>
+          <w:lang w:val="en-US"/>
+        </w:rPr>
+        <w:t>describe your message in a proto file in ard/com/msg folder</w:t>
       </w:r>
       <w:r>
         <w:rPr>
@@ -1867,8 +1172,6 @@
         </w:rPr>
         <w:t>.</w:t>
       </w:r>
-      <w:bookmarkStart w:id="0" w:name="_GoBack"/>
-      <w:bookmarkEnd w:id="0"/>
     </w:p>
     <w:p>
       <w:pPr>
@@ -1885,35 +1188,7 @@
         <w:rPr>
           <w:lang w:val="en-US"/>
         </w:rPr>
-        <w:t xml:space="preserve">generate serialization code : </w:t>
-      </w:r>
-      <w:proofErr w:type="spellStart"/>
-      <w:r>
-        <w:rPr>
-          <w:lang w:val="en-US"/>
-        </w:rPr>
-        <w:t>goto</w:t>
-      </w:r>
-      <w:proofErr w:type="spellEnd"/>
-      <w:r>
-        <w:rPr>
-          <w:lang w:val="en-US"/>
-        </w:rPr>
-        <w:t xml:space="preserve"> </w:t>
-      </w:r>
-      <w:proofErr w:type="spellStart"/>
-      <w:r>
-        <w:rPr>
-          <w:lang w:val="en-US"/>
-        </w:rPr>
-        <w:t>ard</w:t>
-      </w:r>
-      <w:proofErr w:type="spellEnd"/>
-      <w:r>
-        <w:rPr>
-          <w:lang w:val="en-US"/>
-        </w:rPr>
-        <w:t>/com folder and execute generateCom.bat</w:t>
+        <w:t>generate serialization code : goto ard/com folder and execute generateCom.bat</w:t>
       </w:r>
     </w:p>
     <w:p>
@@ -1931,21 +1206,7 @@
         <w:rPr>
           <w:lang w:val="en-US"/>
         </w:rPr>
-        <w:t xml:space="preserve">the generated code is in the </w:t>
-      </w:r>
-      <w:proofErr w:type="spellStart"/>
-      <w:r>
-        <w:rPr>
-          <w:lang w:val="en-US"/>
-        </w:rPr>
-        <w:t>ard</w:t>
-      </w:r>
-      <w:proofErr w:type="spellEnd"/>
-      <w:r>
-        <w:rPr>
-          <w:lang w:val="en-US"/>
-        </w:rPr>
-        <w:t>/com/generated  folder</w:t>
+        <w:t>the generated code is in the ard/com/generated  folder</w:t>
       </w:r>
     </w:p>
     <w:p>
@@ -1955,14 +1216,12 @@
           <w:lang w:val="en-US"/>
         </w:rPr>
       </w:pPr>
-      <w:proofErr w:type="spellStart"/>
       <w:r>
         <w:rPr>
           <w:lang w:val="en-US"/>
         </w:rPr>
         <w:t>Vizu</w:t>
       </w:r>
-      <w:proofErr w:type="spellEnd"/>
     </w:p>
     <w:p>
       <w:pPr>
@@ -1993,19 +1252,11 @@
           <w:lang w:val="en-US"/>
         </w:rPr>
       </w:pPr>
-      <w:proofErr w:type="gramStart"/>
-      <w:r>
-        <w:rPr>
-          <w:lang w:val="en-US"/>
-        </w:rPr>
-        <w:t>add</w:t>
-      </w:r>
-      <w:proofErr w:type="gramEnd"/>
-      <w:r>
-        <w:rPr>
-          <w:lang w:val="en-US"/>
-        </w:rPr>
-        <w:t xml:space="preserve"> a widget to generate a trigger to send the message or a widget to display the message data. Ex : in ard/vizu/gui/TabRobot.py</w:t>
+      <w:r>
+        <w:rPr>
+          <w:lang w:val="en-US"/>
+        </w:rPr>
+        <w:t>add a widget to generate a trigger to send the message or a widget to display the message data. Ex : in ard/vizu/gui/TabRobot.py</w:t>
       </w:r>
     </w:p>
     <w:p>
@@ -2023,21 +1274,7 @@
         <w:rPr>
           <w:lang w:val="en-US"/>
         </w:rPr>
-        <w:t xml:space="preserve">connect your trigger/display to the message </w:t>
-      </w:r>
-      <w:proofErr w:type="spellStart"/>
-      <w:r>
-        <w:rPr>
-          <w:lang w:val="en-US"/>
-        </w:rPr>
-        <w:t>api</w:t>
-      </w:r>
-      <w:proofErr w:type="spellEnd"/>
-      <w:r>
-        <w:rPr>
-          <w:lang w:val="en-US"/>
-        </w:rPr>
-        <w:t xml:space="preserve"> in ard/vizu/vizu.py</w:t>
+        <w:t>connect your trigger/display to the message api in ard/vizu/vizu.py</w:t>
       </w:r>
     </w:p>
     <w:p>
@@ -2075,41 +1312,13 @@
         <w:rPr>
           <w:lang w:val="en-US"/>
         </w:rPr>
-        <w:t>robot/Common/2_AL/</w:t>
-      </w:r>
-      <w:proofErr w:type="spellStart"/>
-      <w:r>
-        <w:rPr>
-          <w:lang w:val="en-US"/>
-        </w:rPr>
-        <w:t>RemoteControl</w:t>
-      </w:r>
-      <w:proofErr w:type="spellEnd"/>
-      <w:r>
-        <w:rPr>
-          <w:lang w:val="en-US"/>
-        </w:rPr>
-        <w:t>.</w:t>
-      </w:r>
-      <w:r>
-        <w:rPr>
-          <w:lang w:val="en-US"/>
-        </w:rPr>
-        <w:t>[</w:t>
-      </w:r>
-      <w:proofErr w:type="spellStart"/>
-      <w:r>
-        <w:rPr>
-          <w:lang w:val="en-US"/>
-        </w:rPr>
-        <w:t>cpp|hpp</w:t>
-      </w:r>
-      <w:proofErr w:type="spellEnd"/>
-      <w:r>
-        <w:rPr>
-          <w:lang w:val="en-US"/>
-        </w:rPr>
-        <w:t>]</w:t>
+        <w:t>robot/Common/2_AL/RemoteControl.</w:t>
+      </w:r>
+      <w:r>
+        <w:rPr>
+          <w:lang w:val="en-US"/>
+        </w:rPr>
+        <w:t>[cpp|hpp]</w:t>
       </w:r>
     </w:p>
     <w:sectPr>

</xml_diff>